<commit_message>
Changed Oura data to 9/18/23
</commit_message>
<xml_diff>
--- a/Capstone.docx
+++ b/Capstone.docx
@@ -119,7 +119,7 @@
         <w:rPr>
           <w:rStyle w:val="VerbatimChar"/>
         </w:rPr>
-        <w:t xml:space="preserve">2023-10-06 15:04:13.438 </w:t>
+        <w:t xml:space="preserve">2023-10-08 14:01:13.988 </w:t>
       </w:r>
       <w:r>
         <w:br/>
@@ -469,8 +469,572 @@
       </w:r>
     </w:p>
     <w:bookmarkEnd w:id="36"/>
-    <w:bookmarkStart w:id="38" w:name="e68ff35c-9b6f-4230-aab6-a5a56457754b"/>
-    <w:bookmarkStart w:id="37" w:name="describe-data"/>
+    <w:bookmarkStart w:id="37" w:name="X1b9f0c963318184544d4ac4aa29d0dd41a0ecee"/>
+    <w:p>
+      <w:pPr>
+        <w:pStyle w:val="SourceCode"/>
+      </w:pPr>
+      <w:r>
+        <w:rPr>
+          <w:rStyle w:val="VerbatimChar"/>
+        </w:rPr>
+        <w:t xml:space="preserve">health_data.info()</w:t>
+      </w:r>
+    </w:p>
+    <w:p>
+      <w:pPr>
+        <w:pStyle w:val="SourceCode"/>
+      </w:pPr>
+      <w:r>
+        <w:rPr>
+          <w:rStyle w:val="VerbatimChar"/>
+        </w:rPr>
+        <w:t xml:space="preserve">&lt;class 'pandas.core.frame.DataFrame'&gt;</w:t>
+      </w:r>
+      <w:r>
+        <w:br/>
+      </w:r>
+      <w:r>
+        <w:rPr>
+          <w:rStyle w:val="VerbatimChar"/>
+        </w:rPr>
+        <w:t xml:space="preserve">RangeIndex: 970 entries, 0 to 969</w:t>
+      </w:r>
+      <w:r>
+        <w:br/>
+      </w:r>
+      <w:r>
+        <w:rPr>
+          <w:rStyle w:val="VerbatimChar"/>
+        </w:rPr>
+        <w:t xml:space="preserve">Data columns (total 54 columns):</w:t>
+      </w:r>
+      <w:r>
+        <w:br/>
+      </w:r>
+      <w:r>
+        <w:rPr>
+          <w:rStyle w:val="VerbatimChar"/>
+        </w:rPr>
+        <w:t xml:space="preserve"> #   Column                       Non-Null Count  Dtype  </w:t>
+      </w:r>
+      <w:r>
+        <w:br/>
+      </w:r>
+      <w:r>
+        <w:rPr>
+          <w:rStyle w:val="VerbatimChar"/>
+        </w:rPr>
+        <w:t xml:space="preserve">---  ------                       --------------  -----  </w:t>
+      </w:r>
+      <w:r>
+        <w:br/>
+      </w:r>
+      <w:r>
+        <w:rPr>
+          <w:rStyle w:val="VerbatimChar"/>
+        </w:rPr>
+        <w:t xml:space="preserve"> 0   date                         970 non-null    object </w:t>
+      </w:r>
+      <w:r>
+        <w:br/>
+      </w:r>
+      <w:r>
+        <w:rPr>
+          <w:rStyle w:val="VerbatimChar"/>
+        </w:rPr>
+        <w:t xml:space="preserve"> 1   Sleep Score                  898 non-null    float64</w:t>
+      </w:r>
+      <w:r>
+        <w:br/>
+      </w:r>
+      <w:r>
+        <w:rPr>
+          <w:rStyle w:val="VerbatimChar"/>
+        </w:rPr>
+        <w:t xml:space="preserve"> 2   Total Sleep Score            898 non-null    float64</w:t>
+      </w:r>
+      <w:r>
+        <w:br/>
+      </w:r>
+      <w:r>
+        <w:rPr>
+          <w:rStyle w:val="VerbatimChar"/>
+        </w:rPr>
+        <w:t xml:space="preserve"> 3   REM Sleep Score              898 non-null    float64</w:t>
+      </w:r>
+      <w:r>
+        <w:br/>
+      </w:r>
+      <w:r>
+        <w:rPr>
+          <w:rStyle w:val="VerbatimChar"/>
+        </w:rPr>
+        <w:t xml:space="preserve"> 4   Deep Sleep Score             898 non-null    float64</w:t>
+      </w:r>
+      <w:r>
+        <w:br/>
+      </w:r>
+      <w:r>
+        <w:rPr>
+          <w:rStyle w:val="VerbatimChar"/>
+        </w:rPr>
+        <w:t xml:space="preserve"> 5   Sleep Efficiency Score       898 non-null    float64</w:t>
+      </w:r>
+      <w:r>
+        <w:br/>
+      </w:r>
+      <w:r>
+        <w:rPr>
+          <w:rStyle w:val="VerbatimChar"/>
+        </w:rPr>
+        <w:t xml:space="preserve"> 6   Restfulness Score            898 non-null    float64</w:t>
+      </w:r>
+      <w:r>
+        <w:br/>
+      </w:r>
+      <w:r>
+        <w:rPr>
+          <w:rStyle w:val="VerbatimChar"/>
+        </w:rPr>
+        <w:t xml:space="preserve"> 7   Sleep Latency Score          898 non-null    float64</w:t>
+      </w:r>
+      <w:r>
+        <w:br/>
+      </w:r>
+      <w:r>
+        <w:rPr>
+          <w:rStyle w:val="VerbatimChar"/>
+        </w:rPr>
+        <w:t xml:space="preserve"> 8   Sleep Timin Score            898 non-null    float64</w:t>
+      </w:r>
+      <w:r>
+        <w:br/>
+      </w:r>
+      <w:r>
+        <w:rPr>
+          <w:rStyle w:val="VerbatimChar"/>
+        </w:rPr>
+        <w:t xml:space="preserve"> 9   Total Sleep Duration         896 non-null    float64</w:t>
+      </w:r>
+      <w:r>
+        <w:br/>
+      </w:r>
+      <w:r>
+        <w:rPr>
+          <w:rStyle w:val="VerbatimChar"/>
+        </w:rPr>
+        <w:t xml:space="preserve"> 10  Total Bedtime                896 non-null    float64</w:t>
+      </w:r>
+      <w:r>
+        <w:br/>
+      </w:r>
+      <w:r>
+        <w:rPr>
+          <w:rStyle w:val="VerbatimChar"/>
+        </w:rPr>
+        <w:t xml:space="preserve"> 11  Awake Time                   896 non-null    float64</w:t>
+      </w:r>
+      <w:r>
+        <w:br/>
+      </w:r>
+      <w:r>
+        <w:rPr>
+          <w:rStyle w:val="VerbatimChar"/>
+        </w:rPr>
+        <w:t xml:space="preserve"> 12  REM Sleep Duration           896 non-null    float64</w:t>
+      </w:r>
+      <w:r>
+        <w:br/>
+      </w:r>
+      <w:r>
+        <w:rPr>
+          <w:rStyle w:val="VerbatimChar"/>
+        </w:rPr>
+        <w:t xml:space="preserve"> 13  Light Sleep Duration         896 non-null    float64</w:t>
+      </w:r>
+      <w:r>
+        <w:br/>
+      </w:r>
+      <w:r>
+        <w:rPr>
+          <w:rStyle w:val="VerbatimChar"/>
+        </w:rPr>
+        <w:t xml:space="preserve"> 14  Deep Sleep Duration          896 non-null    float64</w:t>
+      </w:r>
+      <w:r>
+        <w:br/>
+      </w:r>
+      <w:r>
+        <w:rPr>
+          <w:rStyle w:val="VerbatimChar"/>
+        </w:rPr>
+        <w:t xml:space="preserve"> 15  Restless Sleep               896 non-null    float64</w:t>
+      </w:r>
+      <w:r>
+        <w:br/>
+      </w:r>
+      <w:r>
+        <w:rPr>
+          <w:rStyle w:val="VerbatimChar"/>
+        </w:rPr>
+        <w:t xml:space="preserve"> 16  Sleep Efficiency             896 non-null    float64</w:t>
+      </w:r>
+      <w:r>
+        <w:br/>
+      </w:r>
+      <w:r>
+        <w:rPr>
+          <w:rStyle w:val="VerbatimChar"/>
+        </w:rPr>
+        <w:t xml:space="preserve"> 17  Sleep Latency                896 non-null    float64</w:t>
+      </w:r>
+      <w:r>
+        <w:br/>
+      </w:r>
+      <w:r>
+        <w:rPr>
+          <w:rStyle w:val="VerbatimChar"/>
+        </w:rPr>
+        <w:t xml:space="preserve"> 18  Sleep Timing                 896 non-null    float64</w:t>
+      </w:r>
+      <w:r>
+        <w:br/>
+      </w:r>
+      <w:r>
+        <w:rPr>
+          <w:rStyle w:val="VerbatimChar"/>
+        </w:rPr>
+        <w:t xml:space="preserve"> 19  Bedtime Start                896 non-null    object </w:t>
+      </w:r>
+      <w:r>
+        <w:br/>
+      </w:r>
+      <w:r>
+        <w:rPr>
+          <w:rStyle w:val="VerbatimChar"/>
+        </w:rPr>
+        <w:t xml:space="preserve"> 20  Bedtime End                  896 non-null    object </w:t>
+      </w:r>
+      <w:r>
+        <w:br/>
+      </w:r>
+      <w:r>
+        <w:rPr>
+          <w:rStyle w:val="VerbatimChar"/>
+        </w:rPr>
+        <w:t xml:space="preserve"> 21  Average Resting Heart Rate   895 non-null    float64</w:t>
+      </w:r>
+      <w:r>
+        <w:br/>
+      </w:r>
+      <w:r>
+        <w:rPr>
+          <w:rStyle w:val="VerbatimChar"/>
+        </w:rPr>
+        <w:t xml:space="preserve"> 22  Lowest Resting Heart Rate    895 non-null    float64</w:t>
+      </w:r>
+      <w:r>
+        <w:br/>
+      </w:r>
+      <w:r>
+        <w:rPr>
+          <w:rStyle w:val="VerbatimChar"/>
+        </w:rPr>
+        <w:t xml:space="preserve"> 23  Average HRV                  895 non-null    float64</w:t>
+      </w:r>
+      <w:r>
+        <w:br/>
+      </w:r>
+      <w:r>
+        <w:rPr>
+          <w:rStyle w:val="VerbatimChar"/>
+        </w:rPr>
+        <w:t xml:space="preserve"> 24  Temperature Deviation (°C)   883 non-null    float64</w:t>
+      </w:r>
+      <w:r>
+        <w:br/>
+      </w:r>
+      <w:r>
+        <w:rPr>
+          <w:rStyle w:val="VerbatimChar"/>
+        </w:rPr>
+        <w:t xml:space="preserve"> 25  Temperature Trend Deviation  866 non-null    float64</w:t>
+      </w:r>
+      <w:r>
+        <w:br/>
+      </w:r>
+      <w:r>
+        <w:rPr>
+          <w:rStyle w:val="VerbatimChar"/>
+        </w:rPr>
+        <w:t xml:space="preserve"> 26  Respiratory Rate             896 non-null    float64</w:t>
+      </w:r>
+      <w:r>
+        <w:br/>
+      </w:r>
+      <w:r>
+        <w:rPr>
+          <w:rStyle w:val="VerbatimChar"/>
+        </w:rPr>
+        <w:t xml:space="preserve"> 27  Activity Score               970 non-null    int64  </w:t>
+      </w:r>
+      <w:r>
+        <w:br/>
+      </w:r>
+      <w:r>
+        <w:rPr>
+          <w:rStyle w:val="VerbatimChar"/>
+        </w:rPr>
+        <w:t xml:space="preserve"> 28  Stay Active Score            968 non-null    float64</w:t>
+      </w:r>
+      <w:r>
+        <w:br/>
+      </w:r>
+      <w:r>
+        <w:rPr>
+          <w:rStyle w:val="VerbatimChar"/>
+        </w:rPr>
+        <w:t xml:space="preserve"> 29  Move Every Hour Score        968 non-null    float64</w:t>
+      </w:r>
+      <w:r>
+        <w:br/>
+      </w:r>
+      <w:r>
+        <w:rPr>
+          <w:rStyle w:val="VerbatimChar"/>
+        </w:rPr>
+        <w:t xml:space="preserve"> 30  Meet Daily Targets Score     968 non-null    float64</w:t>
+      </w:r>
+      <w:r>
+        <w:br/>
+      </w:r>
+      <w:r>
+        <w:rPr>
+          <w:rStyle w:val="VerbatimChar"/>
+        </w:rPr>
+        <w:t xml:space="preserve"> 31  Training Frequency Score     968 non-null    float64</w:t>
+      </w:r>
+      <w:r>
+        <w:br/>
+      </w:r>
+      <w:r>
+        <w:rPr>
+          <w:rStyle w:val="VerbatimChar"/>
+        </w:rPr>
+        <w:t xml:space="preserve"> 32  Training Volume Score        968 non-null    float64</w:t>
+      </w:r>
+      <w:r>
+        <w:br/>
+      </w:r>
+      <w:r>
+        <w:rPr>
+          <w:rStyle w:val="VerbatimChar"/>
+        </w:rPr>
+        <w:t xml:space="preserve"> 33  Activity Burn                970 non-null    int64  </w:t>
+      </w:r>
+      <w:r>
+        <w:br/>
+      </w:r>
+      <w:r>
+        <w:rPr>
+          <w:rStyle w:val="VerbatimChar"/>
+        </w:rPr>
+        <w:t xml:space="preserve"> 34  Total Burn                   970 non-null    int64  </w:t>
+      </w:r>
+      <w:r>
+        <w:br/>
+      </w:r>
+      <w:r>
+        <w:rPr>
+          <w:rStyle w:val="VerbatimChar"/>
+        </w:rPr>
+        <w:t xml:space="preserve"> 35  Steps                        970 non-null    int64  </w:t>
+      </w:r>
+      <w:r>
+        <w:br/>
+      </w:r>
+      <w:r>
+        <w:rPr>
+          <w:rStyle w:val="VerbatimChar"/>
+        </w:rPr>
+        <w:t xml:space="preserve"> 36  Equivalent Walking Distance  970 non-null    int64  </w:t>
+      </w:r>
+      <w:r>
+        <w:br/>
+      </w:r>
+      <w:r>
+        <w:rPr>
+          <w:rStyle w:val="VerbatimChar"/>
+        </w:rPr>
+        <w:t xml:space="preserve"> 37  Inactive Time                970 non-null    int64  </w:t>
+      </w:r>
+      <w:r>
+        <w:br/>
+      </w:r>
+      <w:r>
+        <w:rPr>
+          <w:rStyle w:val="VerbatimChar"/>
+        </w:rPr>
+        <w:t xml:space="preserve"> 38  Rest Time                    970 non-null    int64  </w:t>
+      </w:r>
+      <w:r>
+        <w:br/>
+      </w:r>
+      <w:r>
+        <w:rPr>
+          <w:rStyle w:val="VerbatimChar"/>
+        </w:rPr>
+        <w:t xml:space="preserve"> 39  Low Activity Time            970 non-null    int64  </w:t>
+      </w:r>
+      <w:r>
+        <w:br/>
+      </w:r>
+      <w:r>
+        <w:rPr>
+          <w:rStyle w:val="VerbatimChar"/>
+        </w:rPr>
+        <w:t xml:space="preserve"> 40  Medium Activity Time         970 non-null    int64  </w:t>
+      </w:r>
+      <w:r>
+        <w:br/>
+      </w:r>
+      <w:r>
+        <w:rPr>
+          <w:rStyle w:val="VerbatimChar"/>
+        </w:rPr>
+        <w:t xml:space="preserve"> 41  High Activity Time           970 non-null    int64  </w:t>
+      </w:r>
+      <w:r>
+        <w:br/>
+      </w:r>
+      <w:r>
+        <w:rPr>
+          <w:rStyle w:val="VerbatimChar"/>
+        </w:rPr>
+        <w:t xml:space="preserve"> 42  Non-wear Time                970 non-null    int64  </w:t>
+      </w:r>
+      <w:r>
+        <w:br/>
+      </w:r>
+      <w:r>
+        <w:rPr>
+          <w:rStyle w:val="VerbatimChar"/>
+        </w:rPr>
+        <w:t xml:space="preserve"> 43  Average MET                  970 non-null    float64</w:t>
+      </w:r>
+      <w:r>
+        <w:br/>
+      </w:r>
+      <w:r>
+        <w:rPr>
+          <w:rStyle w:val="VerbatimChar"/>
+        </w:rPr>
+        <w:t xml:space="preserve"> 44  Long Periods of Inactivity   970 non-null    int64  </w:t>
+      </w:r>
+      <w:r>
+        <w:br/>
+      </w:r>
+      <w:r>
+        <w:rPr>
+          <w:rStyle w:val="VerbatimChar"/>
+        </w:rPr>
+        <w:t xml:space="preserve"> 45  Readiness Score              898 non-null    float64</w:t>
+      </w:r>
+      <w:r>
+        <w:br/>
+      </w:r>
+      <w:r>
+        <w:rPr>
+          <w:rStyle w:val="VerbatimChar"/>
+        </w:rPr>
+        <w:t xml:space="preserve"> 46  Previous Night Score         888 non-null    float64</w:t>
+      </w:r>
+      <w:r>
+        <w:br/>
+      </w:r>
+      <w:r>
+        <w:rPr>
+          <w:rStyle w:val="VerbatimChar"/>
+        </w:rPr>
+        <w:t xml:space="preserve"> 47  Sleep Balance Score          892 non-null    float64</w:t>
+      </w:r>
+      <w:r>
+        <w:br/>
+      </w:r>
+      <w:r>
+        <w:rPr>
+          <w:rStyle w:val="VerbatimChar"/>
+        </w:rPr>
+        <w:t xml:space="preserve"> 48  Previous Day Activity Score  881 non-null    float64</w:t>
+      </w:r>
+      <w:r>
+        <w:br/>
+      </w:r>
+      <w:r>
+        <w:rPr>
+          <w:rStyle w:val="VerbatimChar"/>
+        </w:rPr>
+        <w:t xml:space="preserve"> 49  Activity Balance Score       887 non-null    float64</w:t>
+      </w:r>
+      <w:r>
+        <w:br/>
+      </w:r>
+      <w:r>
+        <w:rPr>
+          <w:rStyle w:val="VerbatimChar"/>
+        </w:rPr>
+        <w:t xml:space="preserve"> 50  Temperature Score            895 non-null    float64</w:t>
+      </w:r>
+      <w:r>
+        <w:br/>
+      </w:r>
+      <w:r>
+        <w:rPr>
+          <w:rStyle w:val="VerbatimChar"/>
+        </w:rPr>
+        <w:t xml:space="preserve"> 51  Resting Heart Rate Score     898 non-null    float64</w:t>
+      </w:r>
+      <w:r>
+        <w:br/>
+      </w:r>
+      <w:r>
+        <w:rPr>
+          <w:rStyle w:val="VerbatimChar"/>
+        </w:rPr>
+        <w:t xml:space="preserve"> 52  HRV Balance Score            887 non-null    float64</w:t>
+      </w:r>
+      <w:r>
+        <w:br/>
+      </w:r>
+      <w:r>
+        <w:rPr>
+          <w:rStyle w:val="VerbatimChar"/>
+        </w:rPr>
+        <w:t xml:space="preserve"> 53  Recovery Index Score         898 non-null    float64</w:t>
+      </w:r>
+      <w:r>
+        <w:br/>
+      </w:r>
+      <w:r>
+        <w:rPr>
+          <w:rStyle w:val="VerbatimChar"/>
+        </w:rPr>
+        <w:t xml:space="preserve">dtypes: float64(39), int64(12), object(3)</w:t>
+      </w:r>
+      <w:r>
+        <w:br/>
+      </w:r>
+      <w:r>
+        <w:rPr>
+          <w:rStyle w:val="VerbatimChar"/>
+        </w:rPr>
+        <w:t xml:space="preserve">memory usage: 409.3+ KB</w:t>
+      </w:r>
+    </w:p>
+    <w:bookmarkEnd w:id="37"/>
+    <w:bookmarkStart w:id="39" w:name="e68ff35c-9b6f-4230-aab6-a5a56457754b"/>
+    <w:bookmarkStart w:id="38" w:name="describe-data"/>
     <w:p>
       <w:pPr>
         <w:pStyle w:val="Heading2"/>
@@ -479,23 +1043,118 @@
         <w:t xml:space="preserve">Describe Data</w:t>
       </w:r>
     </w:p>
-    <w:bookmarkEnd w:id="37"/>
     <w:bookmarkEnd w:id="38"/>
-    <w:bookmarkStart w:id="39" w:name="X3baca12979bd60e5db4631846ab89e620366973"/>
-    <w:p>
-      <w:pPr>
-        <w:pStyle w:val="SourceCode"/>
-      </w:pPr>
-      <w:r>
-        <w:rPr>
-          <w:rStyle w:val="VerbatimChar"/>
-        </w:rPr>
-        <w:t xml:space="preserve"># health_data.dtypes</w:t>
-      </w:r>
-    </w:p>
     <w:bookmarkEnd w:id="39"/>
-    <w:bookmarkStart w:id="41" w:name="d10f9065-63cf-49f2-b4c2-7bbabdba8abd"/>
-    <w:bookmarkStart w:id="40" w:name="set-up-dataframe"/>
+    <w:bookmarkStart w:id="40" w:name="X3baca12979bd60e5db4631846ab89e620366973"/>
+    <w:p>
+      <w:pPr>
+        <w:pStyle w:val="SourceCode"/>
+      </w:pPr>
+      <w:r>
+        <w:rPr>
+          <w:rStyle w:val="VerbatimChar"/>
+        </w:rPr>
+        <w:t xml:space="preserve">health_data.describe()</w:t>
+      </w:r>
+    </w:p>
+    <w:p>
+      <w:pPr>
+        <w:pStyle w:val="SourceCode"/>
+      </w:pPr>
+      <w:r>
+        <w:rPr>
+          <w:rStyle w:val="VerbatimChar"/>
+        </w:rPr>
+        <w:t xml:space="preserve">       Sleep Score  Total Sleep Score  ...  HRV Balance Score  Recovery Index Score</w:t>
+      </w:r>
+      <w:r>
+        <w:br/>
+      </w:r>
+      <w:r>
+        <w:rPr>
+          <w:rStyle w:val="VerbatimChar"/>
+        </w:rPr>
+        <w:t xml:space="preserve">count   898.000000         898.000000  ...         887.000000            898.000000</w:t>
+      </w:r>
+      <w:r>
+        <w:br/>
+      </w:r>
+      <w:r>
+        <w:rPr>
+          <w:rStyle w:val="VerbatimChar"/>
+        </w:rPr>
+        <w:t xml:space="preserve">mean     81.312918          78.945434  ...          73.838782             63.732739</w:t>
+      </w:r>
+      <w:r>
+        <w:br/>
+      </w:r>
+      <w:r>
+        <w:rPr>
+          <w:rStyle w:val="VerbatimChar"/>
+        </w:rPr>
+        <w:t xml:space="preserve">std       9.733865          17.745517  ...          15.558814             27.610886</w:t>
+      </w:r>
+      <w:r>
+        <w:br/>
+      </w:r>
+      <w:r>
+        <w:rPr>
+          <w:rStyle w:val="VerbatimChar"/>
+        </w:rPr>
+        <w:t xml:space="preserve">min      21.000000           1.000000  ...          22.000000              0.000000</w:t>
+      </w:r>
+      <w:r>
+        <w:br/>
+      </w:r>
+      <w:r>
+        <w:rPr>
+          <w:rStyle w:val="VerbatimChar"/>
+        </w:rPr>
+        <w:t xml:space="preserve">25%      76.250000          68.000000  ...          64.000000             41.000000</w:t>
+      </w:r>
+      <w:r>
+        <w:br/>
+      </w:r>
+      <w:r>
+        <w:rPr>
+          <w:rStyle w:val="VerbatimChar"/>
+        </w:rPr>
+        <w:t xml:space="preserve">50%      83.000000          82.000000  ...          77.000000             62.000000</w:t>
+      </w:r>
+      <w:r>
+        <w:br/>
+      </w:r>
+      <w:r>
+        <w:rPr>
+          <w:rStyle w:val="VerbatimChar"/>
+        </w:rPr>
+        <w:t xml:space="preserve">75%      88.000000          95.000000  ...          87.000000             92.000000</w:t>
+      </w:r>
+      <w:r>
+        <w:br/>
+      </w:r>
+      <w:r>
+        <w:rPr>
+          <w:rStyle w:val="VerbatimChar"/>
+        </w:rPr>
+        <w:t xml:space="preserve">max      97.000000         100.000000  ...         100.000000            100.000000</w:t>
+      </w:r>
+      <w:r>
+        <w:br/>
+      </w:r>
+      <w:r>
+        <w:br/>
+      </w:r>
+      <w:r>
+        <w:rPr>
+          <w:rStyle w:val="VerbatimChar"/>
+        </w:rPr>
+        <w:t xml:space="preserve">[8 rows x 51 columns]</w:t>
+      </w:r>
+    </w:p>
+    <w:bookmarkEnd w:id="40"/>
+    <w:bookmarkStart w:id="42" w:name="d10f9065-63cf-49f2-b4c2-7bbabdba8abd"/>
+    <w:bookmarkStart w:id="41" w:name="set-up-dataframe"/>
     <w:p>
       <w:pPr>
         <w:pStyle w:val="Heading2"/>
@@ -504,9 +1163,9 @@
         <w:t xml:space="preserve">Set up dataframe</w:t>
       </w:r>
     </w:p>
-    <w:bookmarkEnd w:id="40"/>
     <w:bookmarkEnd w:id="41"/>
-    <w:bookmarkStart w:id="42" w:name="X6451fb967221792697e038b8becf70f8b2e2b6a"/>
+    <w:bookmarkEnd w:id="42"/>
+    <w:bookmarkStart w:id="43" w:name="X6451fb967221792697e038b8becf70f8b2e2b6a"/>
     <w:p>
       <w:pPr>
         <w:pStyle w:val="SourceCode"/>
@@ -518,9 +1177,9 @@
         <w:t xml:space="preserve">df = pd.DataFrame(health_data)</w:t>
       </w:r>
     </w:p>
-    <w:bookmarkEnd w:id="42"/>
-    <w:bookmarkStart w:id="44" w:name="bc0d24ae-ff25-41f8-ac66-d0a5f4c3c021"/>
-    <w:bookmarkStart w:id="43" w:name="X3b6e5f18c014ac86317a9915ac2166b1b4daa7e"/>
+    <w:bookmarkEnd w:id="43"/>
+    <w:bookmarkStart w:id="45" w:name="bc0d24ae-ff25-41f8-ac66-d0a5f4c3c021"/>
+    <w:bookmarkStart w:id="44" w:name="X3b6e5f18c014ac86317a9915ac2166b1b4daa7e"/>
     <w:p>
       <w:pPr>
         <w:pStyle w:val="Heading2"/>
@@ -529,9 +1188,9 @@
         <w:t xml:space="preserve">Convert Sleep Duration and Rest Time to hours</w:t>
       </w:r>
     </w:p>
-    <w:bookmarkEnd w:id="43"/>
     <w:bookmarkEnd w:id="44"/>
-    <w:bookmarkStart w:id="45" w:name="Xb98ffd4ba09d636acf1279712a0479cae8a0dc0"/>
+    <w:bookmarkEnd w:id="45"/>
+    <w:bookmarkStart w:id="46" w:name="Xb98ffd4ba09d636acf1279712a0479cae8a0dc0"/>
     <w:p>
       <w:pPr>
         <w:pStyle w:val="SourceCode"/>
@@ -552,8 +1211,8 @@
         <w:t xml:space="preserve">df["Rest Time"] = df["Rest Time"] / 3600</w:t>
       </w:r>
     </w:p>
-    <w:bookmarkEnd w:id="45"/>
-    <w:bookmarkStart w:id="46" w:name="Xec8ea9d59886753bceb40ef0f6e7990a8136d24"/>
+    <w:bookmarkEnd w:id="46"/>
+    <w:bookmarkStart w:id="47" w:name="Xec8ea9d59886753bceb40ef0f6e7990a8136d24"/>
     <w:p>
       <w:pPr>
         <w:pStyle w:val="SourceCode"/>
@@ -603,17 +1262,28 @@
         <w:t xml:space="preserve">True                    279    151</w:t>
       </w:r>
     </w:p>
-    <w:bookmarkEnd w:id="46"/>
-    <w:bookmarkStart w:id="50" w:name="d4f3e4c6-0ce2-41e5-ab7b-fd3d970bc78b"/>
-    <w:p>
-      <w:pPr>
-        <w:pStyle w:val="SourceCode"/>
-      </w:pPr>
-      <w:r>
-        <w:rPr>
-          <w:rStyle w:val="VerbatimChar"/>
-        </w:rPr>
-        <w:t xml:space="preserve">plt.show(df["Readiness Score"].hist(figsize=(10, 10)))</w:t>
+    <w:bookmarkEnd w:id="47"/>
+    <w:bookmarkStart w:id="51" w:name="d4f3e4c6-0ce2-41e5-ab7b-fd3d970bc78b"/>
+    <w:p>
+      <w:pPr>
+        <w:pStyle w:val="SourceCode"/>
+      </w:pPr>
+      <w:r>
+        <w:rPr>
+          <w:rStyle w:val="VerbatimChar"/>
+        </w:rPr>
+        <w:t xml:space="preserve">(df["Readiness Score"].hist(figsize=(10, 10)))</w:t>
+      </w:r>
+    </w:p>
+    <w:p>
+      <w:pPr>
+        <w:pStyle w:val="SourceCode"/>
+      </w:pPr>
+      <w:r>
+        <w:rPr>
+          <w:rStyle w:val="VerbatimChar"/>
+        </w:rPr>
+        <w:t xml:space="preserve">&lt;Axes: &gt;</w:t>
       </w:r>
     </w:p>
     <w:p>
@@ -625,18 +1295,18 @@
           <wp:inline>
             <wp:extent cx="5334000" cy="5128846"/>
             <wp:effectExtent b="0" l="0" r="0" t="0"/>
-            <wp:docPr descr="" title="" id="48" name="Picture"/>
+            <wp:docPr descr="" title="" id="49" name="Picture"/>
             <a:graphic>
               <a:graphicData uri="http://schemas.openxmlformats.org/drawingml/2006/picture">
                 <pic:pic>
                   <pic:nvPicPr>
-                    <pic:cNvPr descr="a085a51ccd8032897772571f08060dc72b8fdae3.png" id="49" name="Picture"/>
+                    <pic:cNvPr descr="a085a51ccd8032897772571f08060dc72b8fdae3.png" id="50" name="Picture"/>
                     <pic:cNvPicPr>
                       <a:picLocks noChangeArrowheads="1" noChangeAspect="1"/>
                     </pic:cNvPicPr>
                   </pic:nvPicPr>
                   <pic:blipFill>
-                    <a:blip r:embed="rId47"/>
+                    <a:blip r:embed="rId48"/>
                     <a:stretch>
                       <a:fillRect/>
                     </a:stretch>
@@ -663,9 +1333,9 @@
         </w:drawing>
       </w:r>
     </w:p>
-    <w:bookmarkEnd w:id="50"/>
-    <w:bookmarkStart w:id="52" w:name="X2a546dfd2285ee05467e5d9cc3277d9931dcb8e"/>
-    <w:bookmarkStart w:id="51" w:name="manipulating-data"/>
+    <w:bookmarkEnd w:id="51"/>
+    <w:bookmarkStart w:id="53" w:name="X2a546dfd2285ee05467e5d9cc3277d9931dcb8e"/>
+    <w:bookmarkStart w:id="52" w:name="manipulating-data"/>
     <w:p>
       <w:pPr>
         <w:pStyle w:val="Heading2"/>
@@ -674,9 +1344,9 @@
         <w:t xml:space="preserve">Manipulating Data</w:t>
       </w:r>
     </w:p>
-    <w:bookmarkEnd w:id="51"/>
     <w:bookmarkEnd w:id="52"/>
-    <w:bookmarkStart w:id="53" w:name="e1c6de15-c2a1-407b-8464-e9378d839e27"/>
+    <w:bookmarkEnd w:id="53"/>
+    <w:bookmarkStart w:id="54" w:name="e1c6de15-c2a1-407b-8464-e9378d839e27"/>
     <w:p>
       <w:pPr>
         <w:pStyle w:val="SourceCode"/>
@@ -688,8 +1358,8 @@
         <w:t xml:space="preserve">df.dropna(inplace=True)</w:t>
       </w:r>
     </w:p>
-    <w:bookmarkEnd w:id="53"/>
-    <w:bookmarkStart w:id="54" w:name="Xe7f4016df66b71ac408b6dcb94a8cb28e0b6aa5"/>
+    <w:bookmarkEnd w:id="54"/>
+    <w:bookmarkStart w:id="55" w:name="Xe7f4016df66b71ac408b6dcb94a8cb28e0b6aa5"/>
     <w:p>
       <w:pPr>
         <w:pStyle w:val="SourceCode"/>
@@ -727,43 +1397,43 @@
         <w:rPr>
           <w:rStyle w:val="VerbatimChar"/>
         </w:rPr>
-        <w:t xml:space="preserve">178  2021-07-16         57.0  ...               90.0                  44.0</w:t>
-      </w:r>
-      <w:r>
-        <w:br/>
-      </w:r>
-      <w:r>
-        <w:rPr>
-          <w:rStyle w:val="VerbatimChar"/>
-        </w:rPr>
-        <w:t xml:space="preserve">667  2022-12-25         94.0  ...               87.0                  49.0</w:t>
-      </w:r>
-      <w:r>
-        <w:br/>
-      </w:r>
-      <w:r>
-        <w:rPr>
-          <w:rStyle w:val="VerbatimChar"/>
-        </w:rPr>
-        <w:t xml:space="preserve">624  2022-11-07         83.0  ...               80.0                 100.0</w:t>
-      </w:r>
-      <w:r>
-        <w:br/>
-      </w:r>
-      <w:r>
-        <w:rPr>
-          <w:rStyle w:val="VerbatimChar"/>
-        </w:rPr>
-        <w:t xml:space="preserve">310  2021-12-05         71.0  ...               54.0                  62.0</w:t>
-      </w:r>
-      <w:r>
-        <w:br/>
-      </w:r>
-      <w:r>
-        <w:rPr>
-          <w:rStyle w:val="VerbatimChar"/>
-        </w:rPr>
-        <w:t xml:space="preserve">301  2021-11-26         90.0  ...               76.0                  78.0</w:t>
+        <w:t xml:space="preserve">96   2021-04-21         89.0  ...               88.0                  63.0</w:t>
+      </w:r>
+      <w:r>
+        <w:br/>
+      </w:r>
+      <w:r>
+        <w:rPr>
+          <w:rStyle w:val="VerbatimChar"/>
+        </w:rPr>
+        <w:t xml:space="preserve">760  2023-04-12         93.0  ...               76.0                 100.0</w:t>
+      </w:r>
+      <w:r>
+        <w:br/>
+      </w:r>
+      <w:r>
+        <w:rPr>
+          <w:rStyle w:val="VerbatimChar"/>
+        </w:rPr>
+        <w:t xml:space="preserve">191  2021-08-01         59.0  ...               86.0                  38.0</w:t>
+      </w:r>
+      <w:r>
+        <w:br/>
+      </w:r>
+      <w:r>
+        <w:rPr>
+          <w:rStyle w:val="VerbatimChar"/>
+        </w:rPr>
+        <w:t xml:space="preserve">611  2022-10-23         92.0  ...               79.0                  34.0</w:t>
+      </w:r>
+      <w:r>
+        <w:br/>
+      </w:r>
+      <w:r>
+        <w:rPr>
+          <w:rStyle w:val="VerbatimChar"/>
+        </w:rPr>
+        <w:t xml:space="preserve">650  2022-12-05         78.0  ...               67.0                  35.0</w:t>
       </w:r>
       <w:r>
         <w:br/>
@@ -781,43 +1451,43 @@
         <w:rPr>
           <w:rStyle w:val="VerbatimChar"/>
         </w:rPr>
-        <w:t xml:space="preserve">586  2022-09-19         79.0  ...               46.0                  95.0</w:t>
-      </w:r>
-      <w:r>
-        <w:br/>
-      </w:r>
-      <w:r>
-        <w:rPr>
-          <w:rStyle w:val="VerbatimChar"/>
-        </w:rPr>
-        <w:t xml:space="preserve">469  2022-05-15         89.0  ...               48.0                 100.0</w:t>
-      </w:r>
-      <w:r>
-        <w:br/>
-      </w:r>
-      <w:r>
-        <w:rPr>
-          <w:rStyle w:val="VerbatimChar"/>
-        </w:rPr>
-        <w:t xml:space="preserve">520  2022-07-08         93.0  ...               75.0                  40.0</w:t>
-      </w:r>
-      <w:r>
-        <w:br/>
-      </w:r>
-      <w:r>
-        <w:rPr>
-          <w:rStyle w:val="VerbatimChar"/>
-        </w:rPr>
-        <w:t xml:space="preserve">859  2023-08-02         89.0  ...               41.0                  68.0</w:t>
-      </w:r>
-      <w:r>
-        <w:br/>
-      </w:r>
-      <w:r>
-        <w:rPr>
-          <w:rStyle w:val="VerbatimChar"/>
-        </w:rPr>
-        <w:t xml:space="preserve">328  2021-12-23         77.0  ...               37.0                 100.0</w:t>
+        <w:t xml:space="preserve">62   2021-03-16         89.0  ...               78.0                 100.0</w:t>
+      </w:r>
+      <w:r>
+        <w:br/>
+      </w:r>
+      <w:r>
+        <w:rPr>
+          <w:rStyle w:val="VerbatimChar"/>
+        </w:rPr>
+        <w:t xml:space="preserve">183  2021-07-24         91.0  ...               91.0                 100.0</w:t>
+      </w:r>
+      <w:r>
+        <w:br/>
+      </w:r>
+      <w:r>
+        <w:rPr>
+          <w:rStyle w:val="VerbatimChar"/>
+        </w:rPr>
+        <w:t xml:space="preserve">256  2021-10-08         91.0  ...               89.0                  31.0</w:t>
+      </w:r>
+      <w:r>
+        <w:br/>
+      </w:r>
+      <w:r>
+        <w:rPr>
+          <w:rStyle w:val="VerbatimChar"/>
+        </w:rPr>
+        <w:t xml:space="preserve">877  2023-08-21         80.0  ...               77.0                  42.0</w:t>
+      </w:r>
+      <w:r>
+        <w:br/>
+      </w:r>
+      <w:r>
+        <w:rPr>
+          <w:rStyle w:val="VerbatimChar"/>
+        </w:rPr>
+        <w:t xml:space="preserve">365  2022-01-29         87.0  ...               59.0                  27.0</w:t>
       </w:r>
       <w:r>
         <w:br/>
@@ -832,8 +1502,8 @@
         <w:t xml:space="preserve">[820 rows x 54 columns]</w:t>
       </w:r>
     </w:p>
-    <w:bookmarkEnd w:id="54"/>
-    <w:bookmarkStart w:id="55" w:name="X87acd957ae0f74dc4c1df7ad39f608a67a7cce6"/>
+    <w:bookmarkEnd w:id="55"/>
+    <w:bookmarkStart w:id="56" w:name="X87acd957ae0f74dc4c1df7ad39f608a67a7cce6"/>
     <w:p>
       <w:pPr>
         <w:pStyle w:val="SourceCode"/>
@@ -854,9 +1524,9 @@
         <w:t xml:space="preserve"># df.reset_index(drop=True, inplace=True)</w:t>
       </w:r>
     </w:p>
-    <w:bookmarkEnd w:id="55"/>
-    <w:bookmarkStart w:id="57" w:name="Xdd9049b7c9ccddce5c5f219421fe908afd15ec2"/>
-    <w:bookmarkStart w:id="56" w:name="matplotlib"/>
+    <w:bookmarkEnd w:id="56"/>
+    <w:bookmarkStart w:id="58" w:name="Xdd9049b7c9ccddce5c5f219421fe908afd15ec2"/>
+    <w:bookmarkStart w:id="57" w:name="matplotlib"/>
     <w:p>
       <w:pPr>
         <w:pStyle w:val="Heading2"/>
@@ -865,9 +1535,9 @@
         <w:t xml:space="preserve">Matplotlib</w:t>
       </w:r>
     </w:p>
-    <w:bookmarkEnd w:id="56"/>
     <w:bookmarkEnd w:id="57"/>
-    <w:bookmarkStart w:id="61" w:name="X629def655528120b155d9645b83525f97de008f"/>
+    <w:bookmarkEnd w:id="58"/>
+    <w:bookmarkStart w:id="62" w:name="X629def655528120b155d9645b83525f97de008f"/>
     <w:p>
       <w:pPr>
         <w:pStyle w:val="SourceCode"/>
@@ -1008,18 +1678,18 @@
           <wp:inline>
             <wp:extent cx="5334000" cy="5316396"/>
             <wp:effectExtent b="0" l="0" r="0" t="0"/>
-            <wp:docPr descr="" title="" id="59" name="Picture"/>
+            <wp:docPr descr="" title="" id="60" name="Picture"/>
             <a:graphic>
               <a:graphicData uri="http://schemas.openxmlformats.org/drawingml/2006/picture">
                 <pic:pic>
                   <pic:nvPicPr>
-                    <pic:cNvPr descr="e1530eda7e72d86f8a5acaddb6414c494178d4d7.png" id="60" name="Picture"/>
+                    <pic:cNvPr descr="e1530eda7e72d86f8a5acaddb6414c494178d4d7.png" id="61" name="Picture"/>
                     <pic:cNvPicPr>
                       <a:picLocks noChangeArrowheads="1" noChangeAspect="1"/>
                     </pic:cNvPicPr>
                   </pic:nvPicPr>
                   <pic:blipFill>
-                    <a:blip r:embed="rId58"/>
+                    <a:blip r:embed="rId59"/>
                     <a:stretch>
                       <a:fillRect/>
                     </a:stretch>
@@ -1046,8 +1716,8 @@
         </w:drawing>
       </w:r>
     </w:p>
-    <w:bookmarkEnd w:id="61"/>
-    <w:bookmarkStart w:id="65" w:name="c72d8223-6b90-4041-8ce8-e7dc4a7c36c0"/>
+    <w:bookmarkEnd w:id="62"/>
+    <w:bookmarkStart w:id="66" w:name="c72d8223-6b90-4041-8ce8-e7dc4a7c36c0"/>
     <w:p>
       <w:pPr>
         <w:pStyle w:val="SourceCode"/>
@@ -1191,18 +1861,18 @@
           <wp:inline>
             <wp:extent cx="5334000" cy="5316396"/>
             <wp:effectExtent b="0" l="0" r="0" t="0"/>
-            <wp:docPr descr="" title="" id="63" name="Picture"/>
+            <wp:docPr descr="" title="" id="64" name="Picture"/>
             <a:graphic>
               <a:graphicData uri="http://schemas.openxmlformats.org/drawingml/2006/picture">
                 <pic:pic>
                   <pic:nvPicPr>
-                    <pic:cNvPr descr="89a036048959b55fdaa2f501d51e725f6043026b.png" id="64" name="Picture"/>
+                    <pic:cNvPr descr="89a036048959b55fdaa2f501d51e725f6043026b.png" id="65" name="Picture"/>
                     <pic:cNvPicPr>
                       <a:picLocks noChangeArrowheads="1" noChangeAspect="1"/>
                     </pic:cNvPicPr>
                   </pic:nvPicPr>
                   <pic:blipFill>
-                    <a:blip r:embed="rId62"/>
+                    <a:blip r:embed="rId63"/>
                     <a:stretch>
                       <a:fillRect/>
                     </a:stretch>
@@ -1229,8 +1899,8 @@
         </w:drawing>
       </w:r>
     </w:p>
-    <w:bookmarkEnd w:id="65"/>
-    <w:bookmarkStart w:id="69" w:name="cf9a082e-f663-4ad1-8339-6b8695959b92"/>
+    <w:bookmarkEnd w:id="66"/>
+    <w:bookmarkStart w:id="70" w:name="cf9a082e-f663-4ad1-8339-6b8695959b92"/>
     <w:p>
       <w:pPr>
         <w:pStyle w:val="SourceCode"/>
@@ -1371,18 +2041,18 @@
           <wp:inline>
             <wp:extent cx="5334000" cy="5316396"/>
             <wp:effectExtent b="0" l="0" r="0" t="0"/>
-            <wp:docPr descr="" title="" id="67" name="Picture"/>
+            <wp:docPr descr="" title="" id="68" name="Picture"/>
             <a:graphic>
               <a:graphicData uri="http://schemas.openxmlformats.org/drawingml/2006/picture">
                 <pic:pic>
                   <pic:nvPicPr>
-                    <pic:cNvPr descr="8dfb4f9713abfaade0c69eae1ec8f0360bf54a9c.png" id="68" name="Picture"/>
+                    <pic:cNvPr descr="8dfb4f9713abfaade0c69eae1ec8f0360bf54a9c.png" id="69" name="Picture"/>
                     <pic:cNvPicPr>
                       <a:picLocks noChangeArrowheads="1" noChangeAspect="1"/>
                     </pic:cNvPicPr>
                   </pic:nvPicPr>
                   <pic:blipFill>
-                    <a:blip r:embed="rId66"/>
+                    <a:blip r:embed="rId67"/>
                     <a:stretch>
                       <a:fillRect/>
                     </a:stretch>
@@ -1409,8 +2079,8 @@
         </w:drawing>
       </w:r>
     </w:p>
-    <w:bookmarkEnd w:id="69"/>
-    <w:bookmarkStart w:id="73" w:name="fe1b5641-e2c9-4bd8-9612-ca110bed9843"/>
+    <w:bookmarkEnd w:id="70"/>
+    <w:bookmarkStart w:id="74" w:name="fe1b5641-e2c9-4bd8-9612-ca110bed9843"/>
     <w:p>
       <w:pPr>
         <w:pStyle w:val="SourceCode"/>
@@ -1551,18 +2221,18 @@
           <wp:inline>
             <wp:extent cx="5334000" cy="5272890"/>
             <wp:effectExtent b="0" l="0" r="0" t="0"/>
-            <wp:docPr descr="" title="" id="71" name="Picture"/>
+            <wp:docPr descr="" title="" id="72" name="Picture"/>
             <a:graphic>
               <a:graphicData uri="http://schemas.openxmlformats.org/drawingml/2006/picture">
                 <pic:pic>
                   <pic:nvPicPr>
-                    <pic:cNvPr descr="717423b1f65561b4e11876d0e6ec63592e5a5ff6.png" id="72" name="Picture"/>
+                    <pic:cNvPr descr="717423b1f65561b4e11876d0e6ec63592e5a5ff6.png" id="73" name="Picture"/>
                     <pic:cNvPicPr>
                       <a:picLocks noChangeArrowheads="1" noChangeAspect="1"/>
                     </pic:cNvPicPr>
                   </pic:nvPicPr>
                   <pic:blipFill>
-                    <a:blip r:embed="rId70"/>
+                    <a:blip r:embed="rId71"/>
                     <a:stretch>
                       <a:fillRect/>
                     </a:stretch>
@@ -1589,8 +2259,8 @@
         </w:drawing>
       </w:r>
     </w:p>
-    <w:bookmarkEnd w:id="73"/>
-    <w:bookmarkStart w:id="77" w:name="X8bf22363eb89703c1e7d26006b4158a12cb9c1e"/>
+    <w:bookmarkEnd w:id="74"/>
+    <w:bookmarkStart w:id="78" w:name="X8bf22363eb89703c1e7d26006b4158a12cb9c1e"/>
     <w:p>
       <w:pPr>
         <w:pStyle w:val="SourceCode"/>
@@ -1731,18 +2401,18 @@
           <wp:inline>
             <wp:extent cx="5334000" cy="5316396"/>
             <wp:effectExtent b="0" l="0" r="0" t="0"/>
-            <wp:docPr descr="" title="" id="75" name="Picture"/>
+            <wp:docPr descr="" title="" id="76" name="Picture"/>
             <a:graphic>
               <a:graphicData uri="http://schemas.openxmlformats.org/drawingml/2006/picture">
                 <pic:pic>
                   <pic:nvPicPr>
-                    <pic:cNvPr descr="7dacbbaee1f2d03175006f9bd37ef715bfad40b0.png" id="76" name="Picture"/>
+                    <pic:cNvPr descr="7dacbbaee1f2d03175006f9bd37ef715bfad40b0.png" id="77" name="Picture"/>
                     <pic:cNvPicPr>
                       <a:picLocks noChangeArrowheads="1" noChangeAspect="1"/>
                     </pic:cNvPicPr>
                   </pic:nvPicPr>
                   <pic:blipFill>
-                    <a:blip r:embed="rId74"/>
+                    <a:blip r:embed="rId75"/>
                     <a:stretch>
                       <a:fillRect/>
                     </a:stretch>
@@ -1769,8 +2439,8 @@
         </w:drawing>
       </w:r>
     </w:p>
-    <w:bookmarkEnd w:id="77"/>
-    <w:bookmarkStart w:id="81" w:name="Xaaa06f8099c807df5c914510fbeee399ebffb28"/>
+    <w:bookmarkEnd w:id="78"/>
+    <w:bookmarkStart w:id="82" w:name="Xaaa06f8099c807df5c914510fbeee399ebffb28"/>
     <w:p>
       <w:pPr>
         <w:pStyle w:val="SourceCode"/>
@@ -1911,18 +2581,18 @@
           <wp:inline>
             <wp:extent cx="5334000" cy="5316396"/>
             <wp:effectExtent b="0" l="0" r="0" t="0"/>
-            <wp:docPr descr="" title="" id="79" name="Picture"/>
+            <wp:docPr descr="" title="" id="80" name="Picture"/>
             <a:graphic>
               <a:graphicData uri="http://schemas.openxmlformats.org/drawingml/2006/picture">
                 <pic:pic>
                   <pic:nvPicPr>
-                    <pic:cNvPr descr="b1955f91329b474c86177dfc9e64dfee0979568a.png" id="80" name="Picture"/>
+                    <pic:cNvPr descr="b1955f91329b474c86177dfc9e64dfee0979568a.png" id="81" name="Picture"/>
                     <pic:cNvPicPr>
                       <a:picLocks noChangeArrowheads="1" noChangeAspect="1"/>
                     </pic:cNvPicPr>
                   </pic:nvPicPr>
                   <pic:blipFill>
-                    <a:blip r:embed="rId78"/>
+                    <a:blip r:embed="rId79"/>
                     <a:stretch>
                       <a:fillRect/>
                     </a:stretch>
@@ -1949,8 +2619,8 @@
         </w:drawing>
       </w:r>
     </w:p>
-    <w:bookmarkEnd w:id="81"/>
-    <w:bookmarkStart w:id="85" w:name="Xb2e151c9d8bbd72c349e22e379c40ee4c425c74"/>
+    <w:bookmarkEnd w:id="82"/>
+    <w:bookmarkStart w:id="86" w:name="Xb2e151c9d8bbd72c349e22e379c40ee4c425c74"/>
     <w:p>
       <w:pPr>
         <w:pStyle w:val="SourceCode"/>
@@ -2091,18 +2761,18 @@
           <wp:inline>
             <wp:extent cx="5334000" cy="5316396"/>
             <wp:effectExtent b="0" l="0" r="0" t="0"/>
-            <wp:docPr descr="" title="" id="83" name="Picture"/>
+            <wp:docPr descr="" title="" id="84" name="Picture"/>
             <a:graphic>
               <a:graphicData uri="http://schemas.openxmlformats.org/drawingml/2006/picture">
                 <pic:pic>
                   <pic:nvPicPr>
-                    <pic:cNvPr descr="c670af114f285b1f6b23ef0512011e3518047e6a.png" id="84" name="Picture"/>
+                    <pic:cNvPr descr="c670af114f285b1f6b23ef0512011e3518047e6a.png" id="85" name="Picture"/>
                     <pic:cNvPicPr>
                       <a:picLocks noChangeArrowheads="1" noChangeAspect="1"/>
                     </pic:cNvPicPr>
                   </pic:nvPicPr>
                   <pic:blipFill>
-                    <a:blip r:embed="rId82"/>
+                    <a:blip r:embed="rId83"/>
                     <a:stretch>
                       <a:fillRect/>
                     </a:stretch>
@@ -2129,8 +2799,8 @@
         </w:drawing>
       </w:r>
     </w:p>
-    <w:bookmarkEnd w:id="85"/>
-    <w:bookmarkStart w:id="89" w:name="X221a5444aeb19c96cab09fc907b552a67830e25"/>
+    <w:bookmarkEnd w:id="86"/>
+    <w:bookmarkStart w:id="90" w:name="X221a5444aeb19c96cab09fc907b552a67830e25"/>
     <w:p>
       <w:pPr>
         <w:pStyle w:val="SourceCode"/>
@@ -2271,18 +2941,18 @@
           <wp:inline>
             <wp:extent cx="5334000" cy="5316396"/>
             <wp:effectExtent b="0" l="0" r="0" t="0"/>
-            <wp:docPr descr="" title="" id="87" name="Picture"/>
+            <wp:docPr descr="" title="" id="88" name="Picture"/>
             <a:graphic>
               <a:graphicData uri="http://schemas.openxmlformats.org/drawingml/2006/picture">
                 <pic:pic>
                   <pic:nvPicPr>
-                    <pic:cNvPr descr="5cfc0ad569c15edc630fc64344cd19209e827230.png" id="88" name="Picture"/>
+                    <pic:cNvPr descr="5cfc0ad569c15edc630fc64344cd19209e827230.png" id="89" name="Picture"/>
                     <pic:cNvPicPr>
                       <a:picLocks noChangeArrowheads="1" noChangeAspect="1"/>
                     </pic:cNvPicPr>
                   </pic:nvPicPr>
                   <pic:blipFill>
-                    <a:blip r:embed="rId86"/>
+                    <a:blip r:embed="rId87"/>
                     <a:stretch>
                       <a:fillRect/>
                     </a:stretch>
@@ -2309,8 +2979,8 @@
         </w:drawing>
       </w:r>
     </w:p>
-    <w:bookmarkEnd w:id="89"/>
-    <w:bookmarkStart w:id="93" w:name="d15bc016-6216-4d94-9606-1e7f1106430e"/>
+    <w:bookmarkEnd w:id="90"/>
+    <w:bookmarkStart w:id="94" w:name="d15bc016-6216-4d94-9606-1e7f1106430e"/>
     <w:p>
       <w:pPr>
         <w:pStyle w:val="SourceCode"/>
@@ -2451,18 +3121,18 @@
           <wp:inline>
             <wp:extent cx="5334000" cy="5316396"/>
             <wp:effectExtent b="0" l="0" r="0" t="0"/>
-            <wp:docPr descr="" title="" id="91" name="Picture"/>
+            <wp:docPr descr="" title="" id="92" name="Picture"/>
             <a:graphic>
               <a:graphicData uri="http://schemas.openxmlformats.org/drawingml/2006/picture">
                 <pic:pic>
                   <pic:nvPicPr>
-                    <pic:cNvPr descr="6d3e0b96a26d61baededc338dd5ca12e437817d0.png" id="92" name="Picture"/>
+                    <pic:cNvPr descr="6d3e0b96a26d61baededc338dd5ca12e437817d0.png" id="93" name="Picture"/>
                     <pic:cNvPicPr>
                       <a:picLocks noChangeArrowheads="1" noChangeAspect="1"/>
                     </pic:cNvPicPr>
                   </pic:nvPicPr>
                   <pic:blipFill>
-                    <a:blip r:embed="rId90"/>
+                    <a:blip r:embed="rId91"/>
                     <a:stretch>
                       <a:fillRect/>
                     </a:stretch>
@@ -2489,8 +3159,8 @@
         </w:drawing>
       </w:r>
     </w:p>
-    <w:bookmarkEnd w:id="93"/>
-    <w:bookmarkStart w:id="97" w:name="bcf01fc8-2bd3-4d10-826a-a8031190d4e4"/>
+    <w:bookmarkEnd w:id="94"/>
+    <w:bookmarkStart w:id="98" w:name="bcf01fc8-2bd3-4d10-826a-a8031190d4e4"/>
     <w:p>
       <w:pPr>
         <w:pStyle w:val="SourceCode"/>
@@ -2631,18 +3301,18 @@
           <wp:inline>
             <wp:extent cx="5334000" cy="5316396"/>
             <wp:effectExtent b="0" l="0" r="0" t="0"/>
-            <wp:docPr descr="" title="" id="95" name="Picture"/>
+            <wp:docPr descr="" title="" id="96" name="Picture"/>
             <a:graphic>
               <a:graphicData uri="http://schemas.openxmlformats.org/drawingml/2006/picture">
                 <pic:pic>
                   <pic:nvPicPr>
-                    <pic:cNvPr descr="f4de7b22c3414b84f8ddd62abb3abf7919b765b7.png" id="96" name="Picture"/>
+                    <pic:cNvPr descr="f4de7b22c3414b84f8ddd62abb3abf7919b765b7.png" id="97" name="Picture"/>
                     <pic:cNvPicPr>
                       <a:picLocks noChangeArrowheads="1" noChangeAspect="1"/>
                     </pic:cNvPicPr>
                   </pic:nvPicPr>
                   <pic:blipFill>
-                    <a:blip r:embed="rId94"/>
+                    <a:blip r:embed="rId95"/>
                     <a:stretch>
                       <a:fillRect/>
                     </a:stretch>
@@ -2669,8 +3339,8 @@
         </w:drawing>
       </w:r>
     </w:p>
-    <w:bookmarkEnd w:id="97"/>
-    <w:bookmarkStart w:id="98" w:name="X023f1d8f3e3b66eb7f9300fb56d6ed3aa3f87cf"/>
+    <w:bookmarkEnd w:id="98"/>
+    <w:bookmarkStart w:id="99" w:name="X023f1d8f3e3b66eb7f9300fb56d6ed3aa3f87cf"/>
     <w:p>
       <w:pPr>
         <w:pStyle w:val="SourceCode"/>
@@ -2693,8 +3363,8 @@
         <w:t xml:space="preserve">DeltaGenerator()</w:t>
       </w:r>
     </w:p>
-    <w:bookmarkEnd w:id="98"/>
-    <w:bookmarkStart w:id="99" w:name="X7f42f0ad9f31cb894194e2714b0fc325f88c46d"/>
+    <w:bookmarkEnd w:id="99"/>
+    <w:bookmarkStart w:id="100" w:name="X7f42f0ad9f31cb894194e2714b0fc325f88c46d"/>
     <w:p>
       <w:pPr>
         <w:pStyle w:val="SourceCode"/>
@@ -2753,9 +3423,9 @@
         <w:t xml:space="preserve">DeltaGenerator()</w:t>
       </w:r>
     </w:p>
-    <w:bookmarkEnd w:id="99"/>
-    <w:bookmarkStart w:id="101" w:name="X90f552f9f28eaca04be0dfcd8231d5389be69ae"/>
-    <w:bookmarkStart w:id="100" w:name="X2faa4ccc25a2636e0f2be54966d75d120a511df"/>
+    <w:bookmarkEnd w:id="100"/>
+    <w:bookmarkStart w:id="102" w:name="X90f552f9f28eaca04be0dfcd8231d5389be69ae"/>
+    <w:bookmarkStart w:id="101" w:name="X2faa4ccc25a2636e0f2be54966d75d120a511df"/>
     <w:p>
       <w:pPr>
         <w:pStyle w:val="Heading2"/>
@@ -2764,9 +3434,9 @@
         <w:t xml:space="preserve">Remove data columns that are lagging data fields or not necessary</w:t>
       </w:r>
     </w:p>
-    <w:bookmarkEnd w:id="100"/>
     <w:bookmarkEnd w:id="101"/>
-    <w:bookmarkStart w:id="102" w:name="X85b63c92d4bb06e1d5aff777f9859fdf7897fc5"/>
+    <w:bookmarkEnd w:id="102"/>
+    <w:bookmarkStart w:id="103" w:name="X85b63c92d4bb06e1d5aff777f9859fdf7897fc5"/>
     <w:p>
       <w:pPr>
         <w:pStyle w:val="SourceCode"/>
@@ -2778,8 +3448,8 @@
         <w:t xml:space="preserve">df.drop(df.columns[[0,1,2,3,4,5,6,7,8,10,11,12,13,14,15,16,17,18,19,20,21,22,23,24,25,26,28,29,30,31,32,33,34,35,36,37,38,39,40,41,42,43,44,46,47,48,49,53]], axis=1, inplace=True)</w:t>
       </w:r>
     </w:p>
-    <w:bookmarkEnd w:id="102"/>
-    <w:bookmarkStart w:id="103" w:name="X8c8eef55c51c7775eefd4083c425016243d0e73"/>
+    <w:bookmarkEnd w:id="103"/>
+    <w:bookmarkStart w:id="104" w:name="X8c8eef55c51c7775eefd4083c425016243d0e73"/>
     <w:p>
       <w:pPr>
         <w:pStyle w:val="SourceCode"/>
@@ -2910,9 +3580,9 @@
         <w:t xml:space="preserve">memory usage: 44.8 KB</w:t>
       </w:r>
     </w:p>
-    <w:bookmarkEnd w:id="103"/>
-    <w:bookmarkStart w:id="105" w:name="Xbe7c2ee3ad8041833df58447b1c2bed49af4361"/>
-    <w:bookmarkStart w:id="104" w:name="describe-relevent-data"/>
+    <w:bookmarkEnd w:id="104"/>
+    <w:bookmarkStart w:id="106" w:name="Xbe7c2ee3ad8041833df58447b1c2bed49af4361"/>
+    <w:bookmarkStart w:id="105" w:name="describe-relevent-data"/>
     <w:p>
       <w:pPr>
         <w:pStyle w:val="Heading2"/>
@@ -2921,9 +3591,9 @@
         <w:t xml:space="preserve">Describe Relevent Data</w:t>
       </w:r>
     </w:p>
-    <w:bookmarkEnd w:id="104"/>
     <w:bookmarkEnd w:id="105"/>
-    <w:bookmarkStart w:id="106" w:name="X38945348e4a7a12269616285415a1ac7a9657d8"/>
+    <w:bookmarkEnd w:id="106"/>
+    <w:bookmarkStart w:id="107" w:name="X38945348e4a7a12269616285415a1ac7a9657d8"/>
     <w:p>
       <w:pPr>
         <w:pStyle w:val="SourceCode"/>
@@ -3048,9 +3718,9 @@
         <w:t xml:space="preserve">[8 rows x 6 columns]</w:t>
       </w:r>
     </w:p>
-    <w:bookmarkEnd w:id="106"/>
-    <w:bookmarkStart w:id="108" w:name="Xe999b67ac5afdffa279c10b4e18906d6f320dc2"/>
-    <w:bookmarkStart w:id="107" w:name="algorithmestimator"/>
+    <w:bookmarkEnd w:id="107"/>
+    <w:bookmarkStart w:id="109" w:name="Xe999b67ac5afdffa279c10b4e18906d6f320dc2"/>
+    <w:bookmarkStart w:id="108" w:name="algorithmestimator"/>
     <w:p>
       <w:pPr>
         <w:pStyle w:val="Heading2"/>
@@ -3059,9 +3729,9 @@
         <w:t xml:space="preserve">Algorithm/Estimator</w:t>
       </w:r>
     </w:p>
-    <w:bookmarkEnd w:id="107"/>
     <w:bookmarkEnd w:id="108"/>
-    <w:bookmarkStart w:id="109" w:name="f224c877-6715-4b9a-bce8-598b3caf21b2"/>
+    <w:bookmarkEnd w:id="109"/>
+    <w:bookmarkStart w:id="110" w:name="f224c877-6715-4b9a-bce8-598b3caf21b2"/>
     <w:p>
       <w:pPr>
         <w:pStyle w:val="SourceCode"/>
@@ -3208,8 +3878,8 @@
         <w:t xml:space="preserve">X_train, X_test, y_train, y_test = train_test_split(X, y, test_size=0.2)</w:t>
       </w:r>
     </w:p>
-    <w:bookmarkEnd w:id="109"/>
-    <w:bookmarkStart w:id="110" w:name="X59a5b01d5f9eab8310d8c756c954625774f950c"/>
+    <w:bookmarkEnd w:id="110"/>
+    <w:bookmarkStart w:id="111" w:name="X59a5b01d5f9eab8310d8c756c954625774f950c"/>
     <w:p>
       <w:pPr>
         <w:pStyle w:val="SourceCode"/>
@@ -3385,8 +4055,8 @@
         <w:t xml:space="preserve"> 'warm_start': False}</w:t>
       </w:r>
     </w:p>
-    <w:bookmarkEnd w:id="110"/>
-    <w:bookmarkStart w:id="111" w:name="X714f0196f1be00a068949ae18709c638e08fb6e"/>
+    <w:bookmarkEnd w:id="111"/>
+    <w:bookmarkStart w:id="112" w:name="X714f0196f1be00a068949ae18709c638e08fb6e"/>
     <w:p>
       <w:pPr>
         <w:pStyle w:val="SourceCode"/>
@@ -3398,8 +4068,8 @@
         <w:t xml:space="preserve">model.fit(X_train, y_train);</w:t>
       </w:r>
     </w:p>
-    <w:bookmarkEnd w:id="111"/>
-    <w:bookmarkStart w:id="112" w:name="X591bc7903676a240085d060269e9ff7d108f97f"/>
+    <w:bookmarkEnd w:id="112"/>
+    <w:bookmarkStart w:id="113" w:name="X591bc7903676a240085d060269e9ff7d108f97f"/>
     <w:p>
       <w:pPr>
         <w:pStyle w:val="SourceCode"/>
@@ -3411,8 +4081,8 @@
         <w:t xml:space="preserve">y_preds = model.predict(X_test)</w:t>
       </w:r>
     </w:p>
-    <w:bookmarkEnd w:id="112"/>
-    <w:bookmarkStart w:id="113" w:name="X776f37f771e9b8e8ee92475d1a1fd880ee85d67"/>
+    <w:bookmarkEnd w:id="113"/>
+    <w:bookmarkStart w:id="114" w:name="X776f37f771e9b8e8ee92475d1a1fd880ee85d67"/>
     <w:p>
       <w:pPr>
         <w:pStyle w:val="SourceCode"/>
@@ -3435,8 +4105,8 @@
         <w:t xml:space="preserve">0.06707317073170732</w:t>
       </w:r>
     </w:p>
-    <w:bookmarkEnd w:id="113"/>
-    <w:bookmarkStart w:id="114" w:name="X4b628386f09e902906570cdef63ae348832bd1a"/>
+    <w:bookmarkEnd w:id="114"/>
+    <w:bookmarkStart w:id="115" w:name="X4b628386f09e902906570cdef63ae348832bd1a"/>
     <w:p>
       <w:pPr>
         <w:pStyle w:val="SourceCode"/>
@@ -3513,8 +4183,8 @@
         <w:t xml:space="preserve">0.7083864563369104</w:t>
       </w:r>
     </w:p>
-    <w:bookmarkEnd w:id="114"/>
-    <w:bookmarkStart w:id="115" w:name="a719b7e4-f7ba-4592-b326-630a01ba4417"/>
+    <w:bookmarkEnd w:id="115"/>
+    <w:bookmarkStart w:id="116" w:name="a719b7e4-f7ba-4592-b326-630a01ba4417"/>
     <w:p>
       <w:pPr>
         <w:pStyle w:val="SourceCode"/>
@@ -3600,8 +4270,8 @@
         <w:t xml:space="preserve"> 'tol': 0.0001}</w:t>
       </w:r>
     </w:p>
-    <w:bookmarkEnd w:id="115"/>
-    <w:bookmarkStart w:id="116" w:name="X5a2289f07dfe9ef7ac5e9bf021604e996909c0b"/>
+    <w:bookmarkEnd w:id="116"/>
+    <w:bookmarkStart w:id="117" w:name="X5a2289f07dfe9ef7ac5e9bf021604e996909c0b"/>
     <w:p>
       <w:pPr>
         <w:pStyle w:val="SourceCode"/>
@@ -3649,7 +4319,7 @@
         <w:rPr>
           <w:rStyle w:val="VerbatimChar"/>
         </w:rPr>
-        <w:t xml:space="preserve">model.score(X_test, y_test)</w:t>
+        <w:t xml:space="preserve">model.score(X_test, y_test) #Coefficient of determination of the prediction R^2</w:t>
       </w:r>
     </w:p>
     <w:p>
@@ -3663,9 +4333,9 @@
         <w:t xml:space="preserve">0.722420736903518</w:t>
       </w:r>
     </w:p>
-    <w:bookmarkEnd w:id="116"/>
-    <w:bookmarkStart w:id="118" w:name="bce466ba-8dcc-4df9-bdd8-bec4e987338a"/>
-    <w:bookmarkStart w:id="117" w:name="X2bcd951f298a4667a63e03ead45c60eecc13500"/>
+    <w:bookmarkEnd w:id="117"/>
+    <w:bookmarkStart w:id="119" w:name="bce466ba-8dcc-4df9-bdd8-bec4e987338a"/>
+    <w:bookmarkStart w:id="118" w:name="X2bcd951f298a4667a63e03ead45c60eecc13500"/>
     <w:p>
       <w:pPr>
         <w:pStyle w:val="Heading2"/>
@@ -3674,10 +4344,10 @@
         <w:t xml:space="preserve">Make Predictions Using Machine Language Model</w:t>
       </w:r>
     </w:p>
-    <w:bookmarkEnd w:id="117"/>
     <w:bookmarkEnd w:id="118"/>
-    <w:bookmarkStart w:id="120" w:name="X1bed60d4b13f45c61e980a9b8c7733049482441"/>
-    <w:bookmarkStart w:id="119" w:name="pick-typical-day-9172023"/>
+    <w:bookmarkEnd w:id="119"/>
+    <w:bookmarkStart w:id="121" w:name="X1bed60d4b13f45c61e980a9b8c7733049482441"/>
+    <w:bookmarkStart w:id="120" w:name="pick-typical-day-9172023"/>
     <w:p>
       <w:pPr>
         <w:pStyle w:val="Heading2"/>
@@ -3686,9 +4356,9 @@
         <w:t xml:space="preserve">Pick Typical Day (9/17/2023)</w:t>
       </w:r>
     </w:p>
-    <w:bookmarkEnd w:id="119"/>
     <w:bookmarkEnd w:id="120"/>
-    <w:bookmarkStart w:id="121" w:name="cdd2c3cb-52af-4650-ae0f-9704ef6b95ed"/>
+    <w:bookmarkEnd w:id="121"/>
+    <w:bookmarkStart w:id="122" w:name="cdd2c3cb-52af-4650-ae0f-9704ef6b95ed"/>
     <w:p>
       <w:pPr>
         <w:pStyle w:val="SourceCode"/>
@@ -3700,8 +4370,8 @@
         <w:t xml:space="preserve">test_data = pd.read_csv("New Data/oura_2023-09-17_2023-09-17_trends.csv")</w:t>
       </w:r>
     </w:p>
-    <w:bookmarkEnd w:id="121"/>
-    <w:bookmarkStart w:id="122" w:name="b57d4d89-e3c3-462e-b14a-d6e0c211ec1e"/>
+    <w:bookmarkEnd w:id="122"/>
+    <w:bookmarkStart w:id="123" w:name="b57d4d89-e3c3-462e-b14a-d6e0c211ec1e"/>
     <w:p>
       <w:pPr>
         <w:pStyle w:val="SourceCode"/>
@@ -3713,8 +4383,8 @@
         <w:t xml:space="preserve">test_data.drop(test_data.columns[[0,1,2,3,4,5,6,7,8,10,11,12,13,14,15,16,17,18,19,20,21,22,23,24,25,26,28,29,30,31,32,33,34,35,36,37,38,39,40,41,42,43,44,46,47,48,49,53]], axis=1, inplace=True)</w:t>
       </w:r>
     </w:p>
-    <w:bookmarkEnd w:id="122"/>
-    <w:bookmarkStart w:id="123" w:name="X088a112181c4a9ecdb798a280ccefb5327e9111"/>
+    <w:bookmarkEnd w:id="123"/>
+    <w:bookmarkStart w:id="124" w:name="X088a112181c4a9ecdb798a280ccefb5327e9111"/>
     <w:p>
       <w:pPr>
         <w:pStyle w:val="SourceCode"/>
@@ -3854,8 +4524,8 @@
         <w:t xml:space="preserve">memory usage: 172.0 bytes</w:t>
       </w:r>
     </w:p>
-    <w:bookmarkEnd w:id="123"/>
-    <w:bookmarkStart w:id="124" w:name="X6a068d6a114974be86b24a680153d4a0faad86d"/>
+    <w:bookmarkEnd w:id="124"/>
+    <w:bookmarkStart w:id="125" w:name="X6a068d6a114974be86b24a680153d4a0faad86d"/>
     <w:p>
       <w:pPr>
         <w:pStyle w:val="SourceCode"/>
@@ -3876,8 +4546,8 @@
         <w:t xml:space="preserve">test_data["Total Sleep Duration"] = test_data["Total Sleep Duration"] / 3600</w:t>
       </w:r>
     </w:p>
-    <w:bookmarkEnd w:id="124"/>
-    <w:bookmarkStart w:id="125" w:name="Xae5afaed03a9b59d468760980711119f99a1df5"/>
+    <w:bookmarkEnd w:id="125"/>
+    <w:bookmarkStart w:id="126" w:name="Xae5afaed03a9b59d468760980711119f99a1df5"/>
     <w:p>
       <w:pPr>
         <w:pStyle w:val="SourceCode"/>
@@ -3888,6 +4558,66 @@
         </w:rPr>
         <w:t xml:space="preserve">st.header('Data for a Typical Day (9/17/2023)')</w:t>
       </w:r>
+    </w:p>
+    <w:p>
+      <w:pPr>
+        <w:pStyle w:val="SourceCode"/>
+      </w:pPr>
+      <w:r>
+        <w:rPr>
+          <w:rStyle w:val="VerbatimChar"/>
+        </w:rPr>
+        <w:t xml:space="preserve">DeltaGenerator()</w:t>
+      </w:r>
+    </w:p>
+    <w:bookmarkEnd w:id="126"/>
+    <w:bookmarkStart w:id="127" w:name="X20d482179d7a035c9c9a7c46d31616c1a4d5b2d"/>
+    <w:p>
+      <w:pPr>
+        <w:pStyle w:val="SourceCode"/>
+      </w:pPr>
+      <w:r>
+        <w:rPr>
+          <w:rStyle w:val="VerbatimChar"/>
+        </w:rPr>
+        <w:t xml:space="preserve">value = st.slider(</w:t>
+      </w:r>
+      <w:r>
+        <w:br/>
+      </w:r>
+      <w:r>
+        <w:rPr>
+          <w:rStyle w:val="VerbatimChar"/>
+        </w:rPr>
+        <w:t xml:space="preserve">    'Select a estimated sleep',</w:t>
+      </w:r>
+      <w:r>
+        <w:br/>
+      </w:r>
+      <w:r>
+        <w:rPr>
+          <w:rStyle w:val="VerbatimChar"/>
+        </w:rPr>
+        <w:t xml:space="preserve">    4.0, 12.0, 8.0)</w:t>
+      </w:r>
+      <w:r>
+        <w:br/>
+      </w:r>
+      <w:r>
+        <w:rPr>
+          <w:rStyle w:val="VerbatimChar"/>
+        </w:rPr>
+        <w:t xml:space="preserve">st.write('Estimated Sleep:', value)</w:t>
+      </w:r>
+      <w:r>
+        <w:br/>
+      </w:r>
+      <w:r>
+        <w:rPr>
+          <w:rStyle w:val="VerbatimChar"/>
+        </w:rPr>
+        <w:t xml:space="preserve">test_data["Total Sleep Duration"] = value</w:t>
+      </w:r>
       <w:r>
         <w:br/>
       </w:r>
@@ -3898,58 +4628,9 @@
         <w:t xml:space="preserve">st.write(test_data)</w:t>
       </w:r>
     </w:p>
-    <w:bookmarkEnd w:id="125"/>
-    <w:bookmarkStart w:id="126" w:name="X20d482179d7a035c9c9a7c46d31616c1a4d5b2d"/>
-    <w:p>
-      <w:pPr>
-        <w:pStyle w:val="SourceCode"/>
-      </w:pPr>
-      <w:r>
-        <w:rPr>
-          <w:rStyle w:val="VerbatimChar"/>
-        </w:rPr>
-        <w:t xml:space="preserve">value = st.slider(</w:t>
-      </w:r>
-      <w:r>
-        <w:br/>
-      </w:r>
-      <w:r>
-        <w:rPr>
-          <w:rStyle w:val="VerbatimChar"/>
-        </w:rPr>
-        <w:t xml:space="preserve">    'Select a estimated sleep',</w:t>
-      </w:r>
-      <w:r>
-        <w:br/>
-      </w:r>
-      <w:r>
-        <w:rPr>
-          <w:rStyle w:val="VerbatimChar"/>
-        </w:rPr>
-        <w:t xml:space="preserve">    4.0, 12.0, 8.0)</w:t>
-      </w:r>
-      <w:r>
-        <w:br/>
-      </w:r>
-      <w:r>
-        <w:rPr>
-          <w:rStyle w:val="VerbatimChar"/>
-        </w:rPr>
-        <w:t xml:space="preserve">st.write('Estimated Sleep:', value)</w:t>
-      </w:r>
-      <w:r>
-        <w:br/>
-      </w:r>
-      <w:r>
-        <w:rPr>
-          <w:rStyle w:val="VerbatimChar"/>
-        </w:rPr>
-        <w:t xml:space="preserve">test_data["Total Sleep Duration"] = value</w:t>
-      </w:r>
-    </w:p>
-    <w:bookmarkEnd w:id="126"/>
-    <w:bookmarkStart w:id="128" w:name="fcf2fcbd-a6b6-421b-8b5b-cd0c16d7d5de"/>
-    <w:bookmarkStart w:id="127" w:name="prediction"/>
+    <w:bookmarkEnd w:id="127"/>
+    <w:bookmarkStart w:id="129" w:name="fcf2fcbd-a6b6-421b-8b5b-cd0c16d7d5de"/>
+    <w:bookmarkStart w:id="128" w:name="prediction"/>
     <w:p>
       <w:pPr>
         <w:pStyle w:val="Heading2"/>
@@ -3958,9 +4639,9 @@
         <w:t xml:space="preserve">Prediction:</w:t>
       </w:r>
     </w:p>
-    <w:bookmarkEnd w:id="127"/>
     <w:bookmarkEnd w:id="128"/>
-    <w:bookmarkStart w:id="129" w:name="Xa4feade672475d026b4e882e98601d54b187f2c"/>
+    <w:bookmarkEnd w:id="129"/>
+    <w:bookmarkStart w:id="130" w:name="Xa4feade672475d026b4e882e98601d54b187f2c"/>
     <w:p>
       <w:pPr>
         <w:pStyle w:val="SourceCode"/>
@@ -4097,8 +4778,8 @@
         <w:t xml:space="preserve">DeltaGenerator()</w:t>
       </w:r>
     </w:p>
-    <w:bookmarkEnd w:id="129"/>
-    <w:bookmarkStart w:id="130" w:name="a6541328-5fed-406d-8028-e4c7b36aedd0"/>
+    <w:bookmarkEnd w:id="130"/>
+    <w:bookmarkStart w:id="131" w:name="a6541328-5fed-406d-8028-e4c7b36aedd0"/>
     <w:p>
       <w:pPr>
         <w:pStyle w:val="SourceCode"/>
@@ -4199,10 +4880,10 @@
         <w:rPr>
           <w:rStyle w:val="VerbatimChar"/>
         </w:rPr>
-        <w:t xml:space="preserve">[NbConvertApp] Writing 8655 bytes to Capstone.py</w:t>
-      </w:r>
-    </w:p>
-    <w:bookmarkEnd w:id="130"/>
+        <w:t xml:space="preserve">[NbConvertApp] Writing 8677 bytes to Capstone.py</w:t>
+      </w:r>
+    </w:p>
+    <w:bookmarkEnd w:id="131"/>
     <w:sectPr/>
   </w:body>
 </w:document>

</xml_diff>